<commit_message>
Fixed template docx file
</commit_message>
<xml_diff>
--- a/public/tag-example_day_1.docx
+++ b/public/tag-example_day_1.docx
@@ -8,7 +8,9 @@
         <w:tblLook w:val="0000" w:firstRow="0" w:lastRow="0" w:firstColumn="0" w:lastColumn="0" w:noHBand="0" w:noVBand="0"/>
       </w:tblPr>
       <w:tblGrid>
-        <w:gridCol w:w="11592"/>
+        <w:gridCol w:w="3216"/>
+        <w:gridCol w:w="8298"/>
+        <w:gridCol w:w="78"/>
       </w:tblGrid>
       <w:tr>
         <w:trPr>
@@ -17,6 +19,7 @@
         <w:tc>
           <w:tcPr>
             <w:tcW w:w="11592" w:type="dxa"/>
+            <w:gridSpan w:val="3"/>
             <w:vAlign w:val="bottom"/>
           </w:tcPr>
           <w:p>
@@ -69,6 +72,7 @@
         <w:tc>
           <w:tcPr>
             <w:tcW w:w="11592" w:type="dxa"/>
+            <w:gridSpan w:val="3"/>
             <w:vAlign w:val="bottom"/>
           </w:tcPr>
           <w:p>
@@ -109,6 +113,7 @@
         <w:tc>
           <w:tcPr>
             <w:tcW w:w="11592" w:type="dxa"/>
+            <w:gridSpan w:val="3"/>
             <w:vAlign w:val="bottom"/>
           </w:tcPr>
           <w:p>
@@ -149,6 +154,7 @@
         <w:tc>
           <w:tcPr>
             <w:tcW w:w="11592" w:type="dxa"/>
+            <w:gridSpan w:val="3"/>
             <w:vAlign w:val="bottom"/>
           </w:tcPr>
           <w:p>
@@ -189,6 +195,7 @@
         <w:tc>
           <w:tcPr>
             <w:tcW w:w="11592" w:type="dxa"/>
+            <w:gridSpan w:val="3"/>
             <w:vAlign w:val="bottom"/>
           </w:tcPr>
           <w:p>
@@ -209,6 +216,7 @@
         <w:tc>
           <w:tcPr>
             <w:tcW w:w="11592" w:type="dxa"/>
+            <w:gridSpan w:val="3"/>
             <w:vAlign w:val="bottom"/>
           </w:tcPr>
           <w:p>
@@ -321,6 +329,7 @@
         <w:tc>
           <w:tcPr>
             <w:tcW w:w="11592" w:type="dxa"/>
+            <w:gridSpan w:val="3"/>
             <w:vAlign w:val="bottom"/>
           </w:tcPr>
           <w:p>
@@ -448,6 +457,7 @@
         <w:tc>
           <w:tcPr>
             <w:tcW w:w="11592" w:type="dxa"/>
+            <w:gridSpan w:val="3"/>
             <w:vAlign w:val="bottom"/>
           </w:tcPr>
           <w:p>
@@ -585,6 +595,7 @@
         <w:tc>
           <w:tcPr>
             <w:tcW w:w="11592" w:type="dxa"/>
+            <w:gridSpan w:val="3"/>
             <w:vAlign w:val="bottom"/>
           </w:tcPr>
           <w:p>
@@ -713,6 +724,7 @@
         <w:tc>
           <w:tcPr>
             <w:tcW w:w="11592" w:type="dxa"/>
+            <w:gridSpan w:val="3"/>
             <w:vAlign w:val="bottom"/>
           </w:tcPr>
           <w:p>
@@ -892,6 +904,7 @@
         <w:tc>
           <w:tcPr>
             <w:tcW w:w="11592" w:type="dxa"/>
+            <w:gridSpan w:val="3"/>
             <w:vAlign w:val="bottom"/>
           </w:tcPr>
           <w:p>
@@ -916,6 +929,7 @@
         <w:tc>
           <w:tcPr>
             <w:tcW w:w="11592" w:type="dxa"/>
+            <w:gridSpan w:val="3"/>
             <w:vAlign w:val="bottom"/>
           </w:tcPr>
           <w:p>
@@ -1001,6 +1015,7 @@
         <w:tc>
           <w:tcPr>
             <w:tcW w:w="11592" w:type="dxa"/>
+            <w:gridSpan w:val="3"/>
             <w:vAlign w:val="bottom"/>
           </w:tcPr>
           <w:p>
@@ -1104,6 +1119,7 @@
         <w:tc>
           <w:tcPr>
             <w:tcW w:w="11592" w:type="dxa"/>
+            <w:gridSpan w:val="3"/>
             <w:vAlign w:val="bottom"/>
           </w:tcPr>
           <w:p>
@@ -1171,6 +1187,7 @@
         <w:tc>
           <w:tcPr>
             <w:tcW w:w="11592" w:type="dxa"/>
+            <w:gridSpan w:val="3"/>
             <w:vAlign w:val="bottom"/>
           </w:tcPr>
           <w:p>
@@ -1237,6 +1254,7 @@
         <w:tc>
           <w:tcPr>
             <w:tcW w:w="11592" w:type="dxa"/>
+            <w:gridSpan w:val="3"/>
             <w:vAlign w:val="bottom"/>
           </w:tcPr>
           <w:p>
@@ -1313,6 +1331,7 @@
         <w:tc>
           <w:tcPr>
             <w:tcW w:w="11592" w:type="dxa"/>
+            <w:gridSpan w:val="3"/>
             <w:vAlign w:val="bottom"/>
           </w:tcPr>
           <w:p>
@@ -1375,6 +1394,7 @@
         <w:tc>
           <w:tcPr>
             <w:tcW w:w="11592" w:type="dxa"/>
+            <w:gridSpan w:val="3"/>
             <w:vAlign w:val="bottom"/>
           </w:tcPr>
           <w:p>
@@ -1401,6 +1421,7 @@
         <w:tc>
           <w:tcPr>
             <w:tcW w:w="11592" w:type="dxa"/>
+            <w:gridSpan w:val="3"/>
             <w:vAlign w:val="bottom"/>
           </w:tcPr>
           <w:p>
@@ -1481,6 +1502,7 @@
         <w:tc>
           <w:tcPr>
             <w:tcW w:w="11592" w:type="dxa"/>
+            <w:gridSpan w:val="3"/>
             <w:vAlign w:val="bottom"/>
           </w:tcPr>
           <w:p>
@@ -1501,6 +1523,7 @@
         <w:tc>
           <w:tcPr>
             <w:tcW w:w="11592" w:type="dxa"/>
+            <w:gridSpan w:val="3"/>
             <w:vAlign w:val="bottom"/>
           </w:tcPr>
           <w:p>
@@ -1598,6 +1621,7 @@
         <w:tc>
           <w:tcPr>
             <w:tcW w:w="11592" w:type="dxa"/>
+            <w:gridSpan w:val="3"/>
             <w:vAlign w:val="bottom"/>
           </w:tcPr>
           <w:p>
@@ -1638,7 +1662,15 @@
                 <w:b/>
                 <w:sz w:val="22"/>
               </w:rPr>
-              <w:t>dai_</w:t>
+              <w:t>dai</w:t>
+            </w:r>
+            <w:r>
+              <w:rPr>
+                <w:rFonts w:ascii="Courier New" w:hAnsi="Courier New"/>
+                <w:b/>
+                <w:sz w:val="22"/>
+              </w:rPr>
+              <w:t>_</w:t>
             </w:r>
             <w:r>
               <w:rPr>
@@ -1654,6 +1686,38 @@
                 <w:b/>
                 <w:sz w:val="22"/>
               </w:rPr>
+              <w:t>}</w:t>
+            </w:r>
+            <w:r>
+              <w:rPr>
+                <w:rFonts w:ascii="Courier New" w:hAnsi="Courier New"/>
+                <w:b/>
+                <w:sz w:val="22"/>
+              </w:rPr>
+              <w:tab/>
+            </w:r>
+            <w:r>
+              <w:rPr>
+                <w:rFonts w:ascii="Courier New" w:hAnsi="Courier New"/>
+                <w:b/>
+                <w:sz w:val="22"/>
+              </w:rPr>
+              <w:t>{</w:t>
+            </w:r>
+            <w:r>
+              <w:rPr>
+                <w:rFonts w:ascii="Courier New" w:hAnsi="Courier New"/>
+                <w:b/>
+                <w:sz w:val="22"/>
+              </w:rPr>
+              <w:t>dai</w:t>
+            </w:r>
+            <w:r>
+              <w:rPr>
+                <w:rFonts w:ascii="Courier New" w:hAnsi="Courier New"/>
+                <w:b/>
+                <w:sz w:val="22"/>
+              </w:rPr>
               <w:t>_</w:t>
             </w:r>
             <w:r>
@@ -1662,15 +1726,7 @@
                 <w:b/>
                 <w:sz w:val="22"/>
               </w:rPr>
-              <w:t>0</w:t>
-            </w:r>
-            <w:r>
-              <w:rPr>
-                <w:rFonts w:ascii="Courier New" w:hAnsi="Courier New"/>
-                <w:b/>
-                <w:sz w:val="22"/>
-              </w:rPr>
-              <w:t>}</w:t>
+              <w:t>3}</w:t>
             </w:r>
             <w:r>
               <w:rPr>
@@ -1694,15 +1750,23 @@
                 <w:b/>
                 <w:sz w:val="22"/>
               </w:rPr>
-              <w:t>dai_0_</w:t>
-            </w:r>
-            <w:r>
-              <w:rPr>
-                <w:rFonts w:ascii="Courier New" w:hAnsi="Courier New"/>
-                <w:b/>
-                <w:sz w:val="22"/>
-              </w:rPr>
-              <w:t>3}</w:t>
+              <w:t>dai</w:t>
+            </w:r>
+            <w:r>
+              <w:rPr>
+                <w:rFonts w:ascii="Courier New" w:hAnsi="Courier New"/>
+                <w:b/>
+                <w:sz w:val="22"/>
+              </w:rPr>
+              <w:t>_</w:t>
+            </w:r>
+            <w:r>
+              <w:rPr>
+                <w:rFonts w:ascii="Courier New" w:hAnsi="Courier New"/>
+                <w:b/>
+                <w:sz w:val="22"/>
+              </w:rPr>
+              <w:t>6}</w:t>
             </w:r>
             <w:r>
               <w:rPr>
@@ -1726,39 +1790,15 @@
                 <w:b/>
                 <w:sz w:val="22"/>
               </w:rPr>
-              <w:t>dai_0_</w:t>
-            </w:r>
-            <w:r>
-              <w:rPr>
-                <w:rFonts w:ascii="Courier New" w:hAnsi="Courier New"/>
-                <w:b/>
-                <w:sz w:val="22"/>
-              </w:rPr>
-              <w:t>6}</w:t>
-            </w:r>
-            <w:r>
-              <w:rPr>
-                <w:rFonts w:ascii="Courier New" w:hAnsi="Courier New"/>
-                <w:b/>
-                <w:sz w:val="22"/>
-              </w:rPr>
-              <w:tab/>
-            </w:r>
-            <w:r>
-              <w:rPr>
-                <w:rFonts w:ascii="Courier New" w:hAnsi="Courier New"/>
-                <w:b/>
-                <w:sz w:val="22"/>
-              </w:rPr>
-              <w:t>{</w:t>
-            </w:r>
-            <w:r>
-              <w:rPr>
-                <w:rFonts w:ascii="Courier New" w:hAnsi="Courier New"/>
-                <w:b/>
-                <w:sz w:val="22"/>
-              </w:rPr>
-              <w:t>dai_0_</w:t>
+              <w:t>dai</w:t>
+            </w:r>
+            <w:r>
+              <w:rPr>
+                <w:rFonts w:ascii="Courier New" w:hAnsi="Courier New"/>
+                <w:b/>
+                <w:sz w:val="22"/>
+              </w:rPr>
+              <w:t>_</w:t>
             </w:r>
             <w:r>
               <w:rPr>
@@ -1778,6 +1818,7 @@
         <w:tc>
           <w:tcPr>
             <w:tcW w:w="11592" w:type="dxa"/>
+            <w:gridSpan w:val="3"/>
             <w:vAlign w:val="bottom"/>
           </w:tcPr>
           <w:p>
@@ -1818,7 +1859,15 @@
                 <w:b/>
                 <w:sz w:val="22"/>
               </w:rPr>
-              <w:t>dai_0_</w:t>
+              <w:t>dai</w:t>
+            </w:r>
+            <w:r>
+              <w:rPr>
+                <w:rFonts w:ascii="Courier New" w:hAnsi="Courier New"/>
+                <w:b/>
+                <w:sz w:val="22"/>
+              </w:rPr>
+              <w:t>_</w:t>
             </w:r>
             <w:r>
               <w:rPr>
@@ -1850,7 +1899,15 @@
                 <w:b/>
                 <w:sz w:val="22"/>
               </w:rPr>
-              <w:t>dai_0_</w:t>
+              <w:t>dai</w:t>
+            </w:r>
+            <w:r>
+              <w:rPr>
+                <w:rFonts w:ascii="Courier New" w:hAnsi="Courier New"/>
+                <w:b/>
+                <w:sz w:val="22"/>
+              </w:rPr>
+              <w:t>_</w:t>
             </w:r>
             <w:r>
               <w:rPr>
@@ -1882,7 +1939,15 @@
                 <w:b/>
                 <w:sz w:val="22"/>
               </w:rPr>
-              <w:t>dai_0_</w:t>
+              <w:t>dai</w:t>
+            </w:r>
+            <w:r>
+              <w:rPr>
+                <w:rFonts w:ascii="Courier New" w:hAnsi="Courier New"/>
+                <w:b/>
+                <w:sz w:val="22"/>
+              </w:rPr>
+              <w:t>_</w:t>
             </w:r>
             <w:r>
               <w:rPr>
@@ -1914,7 +1979,15 @@
                 <w:b/>
                 <w:sz w:val="22"/>
               </w:rPr>
-              <w:t>dai_0_</w:t>
+              <w:t>dai</w:t>
+            </w:r>
+            <w:r>
+              <w:rPr>
+                <w:rFonts w:ascii="Courier New" w:hAnsi="Courier New"/>
+                <w:b/>
+                <w:sz w:val="22"/>
+              </w:rPr>
+              <w:t>_</w:t>
             </w:r>
             <w:r>
               <w:rPr>
@@ -1934,6 +2007,7 @@
         <w:tc>
           <w:tcPr>
             <w:tcW w:w="11592" w:type="dxa"/>
+            <w:gridSpan w:val="3"/>
             <w:vAlign w:val="bottom"/>
           </w:tcPr>
           <w:p>
@@ -1974,7 +2048,15 @@
                 <w:b/>
                 <w:sz w:val="22"/>
               </w:rPr>
-              <w:t>dai_0_</w:t>
+              <w:t>dai</w:t>
+            </w:r>
+            <w:r>
+              <w:rPr>
+                <w:rFonts w:ascii="Courier New" w:hAnsi="Courier New"/>
+                <w:b/>
+                <w:sz w:val="22"/>
+              </w:rPr>
+              <w:t>_</w:t>
             </w:r>
             <w:r>
               <w:rPr>
@@ -2006,7 +2088,15 @@
                 <w:b/>
                 <w:sz w:val="22"/>
               </w:rPr>
-              <w:t>dai_0_</w:t>
+              <w:t>dai</w:t>
+            </w:r>
+            <w:r>
+              <w:rPr>
+                <w:rFonts w:ascii="Courier New" w:hAnsi="Courier New"/>
+                <w:b/>
+                <w:sz w:val="22"/>
+              </w:rPr>
+              <w:t>_</w:t>
             </w:r>
             <w:r>
               <w:rPr>
@@ -2038,7 +2128,15 @@
                 <w:b/>
                 <w:sz w:val="22"/>
               </w:rPr>
-              <w:t>dai_0_</w:t>
+              <w:t>dai</w:t>
+            </w:r>
+            <w:r>
+              <w:rPr>
+                <w:rFonts w:ascii="Courier New" w:hAnsi="Courier New"/>
+                <w:b/>
+                <w:sz w:val="22"/>
+              </w:rPr>
+              <w:t>_</w:t>
             </w:r>
             <w:r>
               <w:rPr>
@@ -2070,7 +2168,15 @@
                 <w:b/>
                 <w:sz w:val="22"/>
               </w:rPr>
-              <w:t>dai_0_</w:t>
+              <w:t>dai</w:t>
+            </w:r>
+            <w:r>
+              <w:rPr>
+                <w:rFonts w:ascii="Courier New" w:hAnsi="Courier New"/>
+                <w:b/>
+                <w:sz w:val="22"/>
+              </w:rPr>
+              <w:t>_</w:t>
             </w:r>
             <w:r>
               <w:rPr>
@@ -2114,6 +2220,7 @@
         <w:tc>
           <w:tcPr>
             <w:tcW w:w="11592" w:type="dxa"/>
+            <w:gridSpan w:val="3"/>
             <w:vAlign w:val="bottom"/>
           </w:tcPr>
           <w:p>
@@ -2134,6 +2241,7 @@
         <w:tc>
           <w:tcPr>
             <w:tcW w:w="11592" w:type="dxa"/>
+            <w:gridSpan w:val="3"/>
           </w:tcPr>
           <w:p>
             <w:pPr>
@@ -2157,6 +2265,7 @@
         <w:tc>
           <w:tcPr>
             <w:tcW w:w="11592" w:type="dxa"/>
+            <w:gridSpan w:val="3"/>
           </w:tcPr>
           <w:p>
             <w:pPr>
@@ -2198,16 +2307,22 @@
               </w:rPr>
               <w:t>{#</w:t>
             </w:r>
-            <w:proofErr w:type="spellStart"/>
-            <w:r>
-              <w:rPr>
-                <w:rFonts w:ascii="Courier New" w:hAnsi="Courier New"/>
-                <w:b/>
-                <w:sz w:val="22"/>
-              </w:rPr>
-              <w:t>firstServices</w:t>
-            </w:r>
-            <w:proofErr w:type="spellEnd"/>
+            <w:r>
+              <w:rPr>
+                <w:rFonts w:ascii="Courier New" w:hAnsi="Courier New"/>
+                <w:b/>
+                <w:sz w:val="22"/>
+              </w:rPr>
+              <w:t>s</w:t>
+            </w:r>
+            <w:r>
+              <w:rPr>
+                <w:rFonts w:ascii="Courier New" w:hAnsi="Courier New"/>
+                <w:b/>
+                <w:sz w:val="22"/>
+              </w:rPr>
+              <w:t>ervices</w:t>
+            </w:r>
             <w:r>
               <w:rPr>
                 <w:rFonts w:ascii="Courier New" w:hAnsi="Courier New"/>
@@ -2230,7 +2345,7 @@
                 <w:b/>
                 <w:sz w:val="22"/>
               </w:rPr>
-              <w:t>0</w:t>
+              <w:t>dv</w:t>
             </w:r>
             <w:r>
               <w:rPr>
@@ -2262,7 +2377,7 @@
                 <w:b/>
                 <w:sz w:val="22"/>
               </w:rPr>
-              <w:t>0</w:t>
+              <w:t>dv</w:t>
             </w:r>
             <w:r>
               <w:rPr>
@@ -2344,6 +2459,15 @@
               <w:rPr>
                 <w:rFonts w:ascii="Courier New" w:hAnsi="Courier New"/>
                 <w:b/>
+                <w:noProof/>
+                <w:sz w:val="22"/>
+              </w:rPr>
+              <w:t>{pfx}</w:t>
+            </w:r>
+            <w:r>
+              <w:rPr>
+                <w:rFonts w:ascii="Courier New" w:hAnsi="Courier New"/>
+                <w:b/>
                 <w:sz w:val="22"/>
               </w:rPr>
               <w:tab/>
@@ -2450,7 +2574,7 @@
                 <w:noProof/>
                 <w:sz w:val="22"/>
               </w:rPr>
-              <w:t>_0</w:t>
+              <w:t>_</w:t>
             </w:r>
             <w:r>
               <w:rPr>
@@ -2460,6 +2584,44 @@
                 <w:sz w:val="22"/>
               </w:rPr>
               <w:t>}</w:t>
+            </w:r>
+          </w:p>
+        </w:tc>
+      </w:tr>
+      <w:tr>
+        <w:trPr>
+          <w:trHeight w:val="192"/>
+        </w:trPr>
+        <w:tc>
+          <w:tcPr>
+            <w:tcW w:w="11592" w:type="dxa"/>
+            <w:gridSpan w:val="3"/>
+          </w:tcPr>
+          <w:p>
+            <w:pPr>
+              <w:tabs>
+                <w:tab w:val="left" w:pos="2418"/>
+                <w:tab w:val="left" w:pos="2730"/>
+                <w:tab w:val="left" w:pos="3276"/>
+                <w:tab w:val="left" w:pos="5460"/>
+                <w:tab w:val="left" w:pos="6162"/>
+                <w:tab w:val="right" w:pos="8658"/>
+                <w:tab w:val="right" w:pos="10062"/>
+                <w:tab w:val="right" w:pos="11232"/>
+              </w:tabs>
+              <w:rPr>
+                <w:rFonts w:ascii="Courier New" w:hAnsi="Courier New"/>
+                <w:b/>
+                <w:sz w:val="22"/>
+              </w:rPr>
+            </w:pPr>
+            <w:r>
+              <w:rPr>
+                <w:rFonts w:ascii="Courier New" w:hAnsi="Courier New"/>
+                <w:b/>
+                <w:sz w:val="22"/>
+              </w:rPr>
+              <w:t>{/services}</w:t>
             </w:r>
           </w:p>
         </w:tc>
@@ -2471,12 +2633,20 @@
         <w:tc>
           <w:tcPr>
             <w:tcW w:w="11592" w:type="dxa"/>
+            <w:gridSpan w:val="3"/>
+            <w:vAlign w:val="bottom"/>
           </w:tcPr>
           <w:p>
             <w:pPr>
               <w:tabs>
-                <w:tab w:val="left" w:pos="9282"/>
-                <w:tab w:val="left" w:pos="9750"/>
+                <w:tab w:val="left" w:pos="2418"/>
+                <w:tab w:val="left" w:pos="2730"/>
+                <w:tab w:val="left" w:pos="3276"/>
+                <w:tab w:val="left" w:pos="5460"/>
+                <w:tab w:val="left" w:pos="6162"/>
+                <w:tab w:val="right" w:pos="8658"/>
+                <w:tab w:val="right" w:pos="10062"/>
+                <w:tab w:val="right" w:pos="11232"/>
               </w:tabs>
               <w:rPr>
                 <w:rFonts w:ascii="Courier New" w:hAnsi="Courier New"/>
@@ -2490,7 +2660,7 @@
                 <w:b/>
                 <w:sz w:val="22"/>
               </w:rPr>
-              <w:t>{/</w:t>
+              <w:t>{#</w:t>
             </w:r>
             <w:proofErr w:type="spellStart"/>
             <w:r>
@@ -2499,15 +2669,7 @@
                 <w:b/>
                 <w:sz w:val="22"/>
               </w:rPr>
-              <w:t>firstS</w:t>
-            </w:r>
-            <w:r>
-              <w:rPr>
-                <w:rFonts w:ascii="Courier New" w:hAnsi="Courier New"/>
-                <w:b/>
-                <w:sz w:val="22"/>
-              </w:rPr>
-              <w:t>ervices</w:t>
+              <w:t>nl</w:t>
             </w:r>
             <w:proofErr w:type="spellEnd"/>
             <w:r>
@@ -2517,6 +2679,548 @@
                 <w:sz w:val="22"/>
               </w:rPr>
               <w:t>}</w:t>
+            </w:r>
+          </w:p>
+          <w:p>
+            <w:pPr>
+              <w:tabs>
+                <w:tab w:val="left" w:pos="2418"/>
+                <w:tab w:val="left" w:pos="2730"/>
+                <w:tab w:val="left" w:pos="3276"/>
+                <w:tab w:val="left" w:pos="5460"/>
+                <w:tab w:val="left" w:pos="6162"/>
+                <w:tab w:val="right" w:pos="8658"/>
+                <w:tab w:val="right" w:pos="10062"/>
+                <w:tab w:val="right" w:pos="11232"/>
+              </w:tabs>
+              <w:rPr>
+                <w:rFonts w:ascii="Courier New" w:hAnsi="Courier New"/>
+                <w:b/>
+                <w:sz w:val="22"/>
+              </w:rPr>
+            </w:pPr>
+            <w:r>
+              <w:rPr>
+                <w:rFonts w:ascii="Courier New" w:hAnsi="Courier New"/>
+                <w:b/>
+                <w:sz w:val="22"/>
+              </w:rPr>
+              <w:t>{</w:t>
+            </w:r>
+            <w:r>
+              <w:rPr>
+                <w:rFonts w:ascii="Courier New" w:hAnsi="Courier New"/>
+                <w:b/>
+                <w:sz w:val="22"/>
+              </w:rPr>
+              <w:t>/</w:t>
+            </w:r>
+            <w:proofErr w:type="spellStart"/>
+            <w:r>
+              <w:rPr>
+                <w:rFonts w:ascii="Courier New" w:hAnsi="Courier New"/>
+                <w:b/>
+                <w:sz w:val="22"/>
+              </w:rPr>
+              <w:t>nl</w:t>
+            </w:r>
+            <w:proofErr w:type="spellEnd"/>
+            <w:r>
+              <w:rPr>
+                <w:rFonts w:ascii="Courier New" w:hAnsi="Courier New"/>
+                <w:b/>
+                <w:sz w:val="22"/>
+              </w:rPr>
+              <w:t>}</w:t>
+            </w:r>
+            <w:r>
+              <w:rPr>
+                <w:rFonts w:ascii="Courier New" w:hAnsi="Courier New"/>
+                <w:b/>
+                <w:sz w:val="22"/>
+              </w:rPr>
+              <w:t xml:space="preserve"> </w:t>
+            </w:r>
+            <w:r>
+              <w:rPr>
+                <w:rFonts w:ascii="Courier New" w:hAnsi="Courier New"/>
+                <w:b/>
+                <w:noProof/>
+                <w:sz w:val="22"/>
+              </w:rPr>
+              <w:t>471683186</w:t>
+            </w:r>
+            <w:r>
+              <w:rPr>
+                <w:rFonts w:ascii="Courier New" w:hAnsi="Courier New"/>
+                <w:b/>
+                <w:sz w:val="22"/>
+              </w:rPr>
+              <w:tab/>
+            </w:r>
+            <w:r>
+              <w:rPr>
+                <w:rFonts w:ascii="Courier New" w:hAnsi="Courier New"/>
+                <w:b/>
+                <w:sz w:val="22"/>
+              </w:rPr>
+              <w:tab/>
+            </w:r>
+            <w:r>
+              <w:rPr>
+                <w:rFonts w:ascii="Courier New" w:hAnsi="Courier New"/>
+                <w:b/>
+                <w:noProof/>
+                <w:sz w:val="22"/>
+              </w:rPr>
+              <w:t>X</w:t>
+            </w:r>
+            <w:r>
+              <w:rPr>
+                <w:rFonts w:ascii="Courier New" w:hAnsi="Courier New"/>
+                <w:b/>
+                <w:sz w:val="22"/>
+              </w:rPr>
+              <w:tab/>
+            </w:r>
+            <w:r>
+              <w:rPr>
+                <w:rFonts w:ascii="Courier New" w:hAnsi="Courier New"/>
+                <w:b/>
+                <w:sz w:val="22"/>
+              </w:rPr>
+              <w:tab/>
+            </w:r>
+            <w:r>
+              <w:rPr>
+                <w:rFonts w:ascii="Courier New" w:hAnsi="Courier New"/>
+                <w:b/>
+                <w:noProof/>
+                <w:sz w:val="22"/>
+              </w:rPr>
+              <w:t>X</w:t>
+            </w:r>
+            <w:r>
+              <w:rPr>
+                <w:rFonts w:ascii="Courier New" w:hAnsi="Courier New"/>
+                <w:b/>
+                <w:sz w:val="22"/>
+              </w:rPr>
+              <w:tab/>
+            </w:r>
+            <w:r>
+              <w:rPr>
+                <w:rFonts w:ascii="Courier New" w:hAnsi="Courier New"/>
+                <w:b/>
+                <w:sz w:val="22"/>
+              </w:rPr>
+              <w:tab/>
+            </w:r>
+            <w:r>
+              <w:rPr>
+                <w:rFonts w:ascii="Courier New" w:hAnsi="Courier New"/>
+                <w:b/>
+                <w:noProof/>
+                <w:sz w:val="22"/>
+              </w:rPr>
+              <w:t>{sum_}</w:t>
+            </w:r>
+            <w:r>
+              <w:rPr>
+                <w:rFonts w:ascii="Courier New" w:hAnsi="Courier New"/>
+                <w:b/>
+                <w:noProof/>
+                <w:sz w:val="22"/>
+              </w:rPr>
+              <w:t>.00</w:t>
+            </w:r>
+            <w:r>
+              <w:rPr>
+                <w:rFonts w:ascii="Courier New" w:hAnsi="Courier New"/>
+                <w:b/>
+                <w:sz w:val="22"/>
+              </w:rPr>
+              <w:tab/>
+            </w:r>
+            <w:r>
+              <w:rPr>
+                <w:rFonts w:ascii="Courier New" w:hAnsi="Courier New"/>
+                <w:b/>
+                <w:noProof/>
+                <w:sz w:val="22"/>
+              </w:rPr>
+              <w:t>0.00</w:t>
+            </w:r>
+            <w:r>
+              <w:rPr>
+                <w:rFonts w:ascii="Courier New" w:hAnsi="Courier New"/>
+                <w:b/>
+                <w:sz w:val="22"/>
+              </w:rPr>
+              <w:tab/>
+              <w:t>{sum_}</w:t>
+            </w:r>
+            <w:r>
+              <w:rPr>
+                <w:rFonts w:ascii="Courier New" w:hAnsi="Courier New"/>
+                <w:b/>
+                <w:sz w:val="22"/>
+              </w:rPr>
+              <w:t>.00</w:t>
+            </w:r>
+          </w:p>
+        </w:tc>
+      </w:tr>
+      <w:tr>
+        <w:trPr>
+          <w:trHeight w:val="217"/>
+        </w:trPr>
+        <w:tc>
+          <w:tcPr>
+            <w:tcW w:w="11592" w:type="dxa"/>
+            <w:gridSpan w:val="3"/>
+            <w:vAlign w:val="bottom"/>
+          </w:tcPr>
+          <w:p>
+            <w:pPr>
+              <w:tabs>
+                <w:tab w:val="left" w:pos="9438"/>
+              </w:tabs>
+              <w:rPr>
+                <w:rFonts w:ascii="Courier New" w:hAnsi="Courier New"/>
+                <w:b/>
+                <w:sz w:val="22"/>
+              </w:rPr>
+            </w:pPr>
+            <w:r>
+              <w:rPr>
+                <w:rFonts w:ascii="Courier New" w:hAnsi="Courier New"/>
+                <w:b/>
+                <w:sz w:val="22"/>
+              </w:rPr>
+              <w:tab/>
+            </w:r>
+            <w:r>
+              <w:rPr>
+                <w:rFonts w:ascii="Courier New" w:hAnsi="Courier New"/>
+                <w:b/>
+                <w:noProof/>
+                <w:sz w:val="22"/>
+              </w:rPr>
+              <w:t>9047013916</w:t>
+            </w:r>
+          </w:p>
+        </w:tc>
+      </w:tr>
+      <w:tr>
+        <w:trPr>
+          <w:trHeight w:val="217"/>
+        </w:trPr>
+        <w:tc>
+          <w:tcPr>
+            <w:tcW w:w="11592" w:type="dxa"/>
+            <w:gridSpan w:val="3"/>
+            <w:vAlign w:val="bottom"/>
+          </w:tcPr>
+          <w:p>
+            <w:pPr>
+              <w:tabs>
+                <w:tab w:val="left" w:pos="3276"/>
+                <w:tab w:val="left" w:pos="7176"/>
+              </w:tabs>
+              <w:rPr>
+                <w:rFonts w:ascii="Courier New" w:hAnsi="Courier New"/>
+                <w:b/>
+                <w:sz w:val="22"/>
+              </w:rPr>
+            </w:pPr>
+            <w:r>
+              <w:rPr>
+                <w:rFonts w:ascii="Courier New" w:hAnsi="Courier New"/>
+                <w:b/>
+                <w:sz w:val="22"/>
+              </w:rPr>
+              <w:tab/>
+            </w:r>
+            <w:r>
+              <w:rPr>
+                <w:rFonts w:ascii="Courier New" w:hAnsi="Courier New"/>
+                <w:b/>
+                <w:noProof/>
+                <w:sz w:val="22"/>
+              </w:rPr>
+              <w:t>AMAZING SPINE CARE INC</w:t>
+            </w:r>
+            <w:r>
+              <w:rPr>
+                <w:rFonts w:ascii="Courier New" w:hAnsi="Courier New"/>
+                <w:b/>
+                <w:noProof/>
+                <w:sz w:val="22"/>
+              </w:rPr>
+              <w:tab/>
+              <w:t>AMAZING SPINE CARE INC</w:t>
+            </w:r>
+          </w:p>
+        </w:tc>
+      </w:tr>
+      <w:tr>
+        <w:trPr>
+          <w:gridAfter w:val="1"/>
+          <w:wAfter w:w="78" w:type="dxa"/>
+          <w:trHeight w:hRule="exact" w:val="241"/>
+        </w:trPr>
+        <w:tc>
+          <w:tcPr>
+            <w:tcW w:w="3216" w:type="dxa"/>
+            <w:vMerge w:val="restart"/>
+            <w:vAlign w:val="center"/>
+          </w:tcPr>
+          <w:p>
+            <w:pPr>
+              <w:tabs>
+                <w:tab w:val="left" w:pos="3330"/>
+                <w:tab w:val="left" w:pos="7290"/>
+              </w:tabs>
+              <w:rPr>
+                <w:rFonts w:ascii="Courier New" w:hAnsi="Courier New"/>
+                <w:b/>
+                <w:sz w:val="22"/>
+              </w:rPr>
+            </w:pPr>
+            <w:r>
+              <w:rPr>
+                <w:rFonts w:ascii="Courier New" w:hAnsi="Courier New"/>
+                <w:b/>
+                <w:sz w:val="22"/>
+              </w:rPr>
+              <w:t>DR</w:t>
+            </w:r>
+            <w:proofErr w:type="gramStart"/>
+            <w:r>
+              <w:rPr>
+                <w:rFonts w:ascii="Courier New" w:hAnsi="Courier New"/>
+                <w:b/>
+                <w:sz w:val="22"/>
+              </w:rPr>
+              <w:t>.</w:t>
+            </w:r>
+            <w:r>
+              <w:rPr>
+                <w:rFonts w:ascii="Courier New" w:hAnsi="Courier New"/>
+                <w:b/>
+                <w:sz w:val="22"/>
+              </w:rPr>
+              <w:t>{</w:t>
+            </w:r>
+            <w:proofErr w:type="spellStart"/>
+            <w:proofErr w:type="gramEnd"/>
+            <w:r>
+              <w:rPr>
+                <w:rFonts w:ascii="Courier New" w:hAnsi="Courier New"/>
+                <w:b/>
+                <w:sz w:val="22"/>
+              </w:rPr>
+              <w:t>dN</w:t>
+            </w:r>
+            <w:proofErr w:type="spellEnd"/>
+            <w:r>
+              <w:rPr>
+                <w:rFonts w:ascii="Courier New" w:hAnsi="Courier New"/>
+                <w:b/>
+                <w:sz w:val="22"/>
+              </w:rPr>
+              <w:t>_</w:t>
+            </w:r>
+            <w:r>
+              <w:rPr>
+                <w:rFonts w:ascii="Courier New" w:hAnsi="Courier New"/>
+                <w:b/>
+                <w:sz w:val="22"/>
+              </w:rPr>
+              <w:t>}</w:t>
+            </w:r>
+            <w:r>
+              <w:rPr>
+                <w:rFonts w:ascii="Courier New" w:hAnsi="Courier New"/>
+                <w:b/>
+                <w:sz w:val="22"/>
+              </w:rPr>
+              <w:t>, D.C.</w:t>
+            </w:r>
+          </w:p>
+          <w:p>
+            <w:pPr>
+              <w:tabs>
+                <w:tab w:val="left" w:pos="1716"/>
+                <w:tab w:val="left" w:pos="3330"/>
+                <w:tab w:val="left" w:pos="7290"/>
+                <w:tab w:val="left" w:pos="9360"/>
+              </w:tabs>
+              <w:rPr>
+                <w:rFonts w:ascii="Courier New" w:hAnsi="Courier New"/>
+                <w:b/>
+                <w:noProof/>
+                <w:sz w:val="22"/>
+              </w:rPr>
+            </w:pPr>
+            <w:r>
+              <w:rPr>
+                <w:rFonts w:ascii="Courier New" w:hAnsi="Courier New"/>
+                <w:b/>
+                <w:sz w:val="22"/>
+              </w:rPr>
+              <w:tab/>
+            </w:r>
+            <w:r>
+              <w:rPr>
+                <w:rFonts w:ascii="Courier New" w:hAnsi="Courier New"/>
+                <w:b/>
+                <w:noProof/>
+                <w:sz w:val="22"/>
+              </w:rPr>
+              <w:t>{dv}</w:t>
+            </w:r>
+          </w:p>
+          <w:p>
+            <w:pPr>
+              <w:tabs>
+                <w:tab w:val="left" w:pos="1716"/>
+                <w:tab w:val="left" w:pos="3330"/>
+                <w:tab w:val="left" w:pos="7290"/>
+                <w:tab w:val="left" w:pos="9360"/>
+              </w:tabs>
+              <w:rPr>
+                <w:rFonts w:ascii="Courier New" w:hAnsi="Courier New"/>
+                <w:b/>
+                <w:sz w:val="22"/>
+              </w:rPr>
+            </w:pPr>
+            <w:r>
+              <w:rPr>
+                <w:rFonts w:ascii="Courier New" w:hAnsi="Courier New"/>
+                <w:b/>
+                <w:noProof/>
+                <w:sz w:val="22"/>
+              </w:rPr>
+              <w:t>{sig_}</w:t>
+            </w:r>
+          </w:p>
+        </w:tc>
+        <w:tc>
+          <w:tcPr>
+            <w:tcW w:w="8298" w:type="dxa"/>
+            <w:vAlign w:val="bottom"/>
+          </w:tcPr>
+          <w:p>
+            <w:pPr>
+              <w:tabs>
+                <w:tab w:val="left" w:pos="54"/>
+                <w:tab w:val="left" w:pos="3948"/>
+              </w:tabs>
+              <w:rPr>
+                <w:rFonts w:ascii="Courier New" w:hAnsi="Courier New"/>
+                <w:b/>
+                <w:sz w:val="22"/>
+              </w:rPr>
+            </w:pPr>
+            <w:r>
+              <w:rPr>
+                <w:rFonts w:ascii="Courier New" w:hAnsi="Courier New"/>
+                <w:b/>
+                <w:sz w:val="22"/>
+              </w:rPr>
+              <w:tab/>
+            </w:r>
+            <w:r>
+              <w:rPr>
+                <w:rFonts w:ascii="Courier New" w:hAnsi="Courier New"/>
+                <w:b/>
+                <w:sz w:val="22"/>
+              </w:rPr>
+              <w:t>{of_1}</w:t>
+            </w:r>
+            <w:r>
+              <w:rPr>
+                <w:rFonts w:ascii="Courier New" w:hAnsi="Courier New"/>
+                <w:b/>
+                <w:sz w:val="22"/>
+              </w:rPr>
+              <w:tab/>
+              <w:t>6320 ST AUGUSTINE RD #10</w:t>
+            </w:r>
+          </w:p>
+        </w:tc>
+      </w:tr>
+      <w:tr>
+        <w:trPr>
+          <w:gridAfter w:val="1"/>
+          <w:wAfter w:w="78" w:type="dxa"/>
+          <w:trHeight w:hRule="exact" w:val="241"/>
+        </w:trPr>
+        <w:tc>
+          <w:tcPr>
+            <w:tcW w:w="3216" w:type="dxa"/>
+            <w:vMerge/>
+            <w:vAlign w:val="bottom"/>
+          </w:tcPr>
+          <w:p>
+            <w:pPr>
+              <w:tabs>
+                <w:tab w:val="left" w:pos="1800"/>
+                <w:tab w:val="left" w:pos="3330"/>
+                <w:tab w:val="left" w:pos="7290"/>
+                <w:tab w:val="left" w:pos="9360"/>
+              </w:tabs>
+              <w:rPr>
+                <w:rFonts w:ascii="Courier New" w:hAnsi="Courier New"/>
+                <w:b/>
+                <w:sz w:val="22"/>
+              </w:rPr>
+            </w:pPr>
+          </w:p>
+        </w:tc>
+        <w:tc>
+          <w:tcPr>
+            <w:tcW w:w="8298" w:type="dxa"/>
+            <w:vAlign w:val="bottom"/>
+          </w:tcPr>
+          <w:p>
+            <w:pPr>
+              <w:tabs>
+                <w:tab w:val="left" w:pos="54"/>
+                <w:tab w:val="left" w:pos="3948"/>
+              </w:tabs>
+              <w:rPr>
+                <w:rFonts w:ascii="Courier New" w:hAnsi="Courier New"/>
+                <w:b/>
+                <w:sz w:val="22"/>
+              </w:rPr>
+            </w:pPr>
+            <w:r>
+              <w:rPr>
+                <w:rFonts w:ascii="Courier New" w:hAnsi="Courier New"/>
+                <w:b/>
+                <w:sz w:val="22"/>
+              </w:rPr>
+              <w:tab/>
+            </w:r>
+            <w:r>
+              <w:rPr>
+                <w:rFonts w:ascii="Courier New" w:hAnsi="Courier New"/>
+                <w:b/>
+                <w:sz w:val="22"/>
+              </w:rPr>
+              <w:t>{of_2}</w:t>
+            </w:r>
+            <w:r>
+              <w:rPr>
+                <w:rFonts w:ascii="Courier New" w:hAnsi="Courier New"/>
+                <w:b/>
+                <w:sz w:val="22"/>
+              </w:rPr>
+              <w:tab/>
+              <w:t>JACKSONVILLE, FL 32217</w:t>
             </w:r>
           </w:p>
         </w:tc>
@@ -2525,16 +3229,80 @@
     <w:p>
       <w:pPr>
         <w:rPr>
-          <w:lang w:val="ru-RU"/>
+          <w:sz w:val="2"/>
+          <w:szCs w:val="2"/>
         </w:rPr>
       </w:pPr>
+      <w:r>
+        <w:rPr>
+          <w:rFonts w:ascii="Courier New" w:hAnsi="Courier New"/>
+          <w:b/>
+          <w:noProof/>
+          <w:sz w:val="22"/>
+        </w:rPr>
+        <w:t xml:space="preserve">{sig_}                 </w:t>
+      </w:r>
+      <w:r>
+        <w:rPr>
+          <w:rFonts w:ascii="Courier New" w:hAnsi="Courier New"/>
+          <w:b/>
+          <w:noProof/>
+          <w:sz w:val="22"/>
+        </w:rPr>
+        <w:t xml:space="preserve"> </w:t>
+      </w:r>
+      <w:r>
+        <w:rPr>
+          <w:rFonts w:ascii="Courier New" w:hAnsi="Courier New"/>
+          <w:b/>
+          <w:noProof/>
+          <w:sz w:val="22"/>
+        </w:rPr>
+        <w:t>1235539313</w:t>
+      </w:r>
+      <w:r>
+        <w:rPr>
+          <w:rFonts w:ascii="Courier New" w:hAnsi="Courier New"/>
+          <w:b/>
+          <w:noProof/>
+          <w:sz w:val="22"/>
+        </w:rPr>
+        <w:t xml:space="preserve"> </w:t>
+      </w:r>
+      <w:r>
+        <w:rPr>
+          <w:rFonts w:ascii="Courier New" w:hAnsi="Courier New"/>
+          <w:b/>
+          <w:noProof/>
+          <w:sz w:val="22"/>
+        </w:rPr>
+        <w:t xml:space="preserve">              </w:t>
+      </w:r>
       <w:bookmarkStart w:id="0" w:name="_GoBack"/>
       <w:bookmarkEnd w:id="0"/>
+      <w:r>
+        <w:rPr>
+          <w:rFonts w:ascii="Courier New" w:hAnsi="Courier New"/>
+          <w:b/>
+          <w:noProof/>
+          <w:sz w:val="22"/>
+        </w:rPr>
+        <w:t xml:space="preserve">    </w:t>
+      </w:r>
+      <w:r>
+        <w:rPr>
+          <w:rFonts w:ascii="Courier New" w:hAnsi="Courier New"/>
+          <w:b/>
+          <w:noProof/>
+          <w:sz w:val="22"/>
+        </w:rPr>
+        <w:t>1235539313</w:t>
+      </w:r>
     </w:p>
     <w:sectPr>
       <w:footerReference w:type="first" r:id="rId8"/>
       <w:pgSz w:w="12240" w:h="15840" w:code="1"/>
-      <w:pgMar w:top="475" w:right="360" w:bottom="360" w:left="504" w:header="0" w:footer="0" w:gutter="0"/>
+      <w:pgMar w:top="340" w:right="357" w:bottom="357" w:left="505" w:header="0" w:footer="0" w:gutter="0"/>
       <w:cols w:space="720"/>
       <w:titlePg/>
       <w:docGrid w:linePitch="272"/>
@@ -2564,722 +3332,6 @@
 
 <file path=word/footer1.xml><?xml version="1.0" encoding="utf-8"?>
 <w:ftr xmlns:wpc="http://schemas.microsoft.com/office/word/2010/wordprocessingCanvas" xmlns:mc="http://schemas.openxmlformats.org/markup-compatibility/2006" xmlns:o="urn:schemas-microsoft-com:office:office" xmlns:r="http://schemas.openxmlformats.org/officeDocument/2006/relationships" xmlns:m="http://schemas.openxmlformats.org/officeDocument/2006/math" xmlns:v="urn:schemas-microsoft-com:vml" xmlns:wp14="http://schemas.microsoft.com/office/word/2010/wordprocessingDrawing" xmlns:wp="http://schemas.openxmlformats.org/drawingml/2006/wordprocessingDrawing" xmlns:w10="urn:schemas-microsoft-com:office:word" xmlns:w="http://schemas.openxmlformats.org/wordprocessingml/2006/main" xmlns:w14="http://schemas.microsoft.com/office/word/2010/wordml" xmlns:wpg="http://schemas.microsoft.com/office/word/2010/wordprocessingGroup" xmlns:wpi="http://schemas.microsoft.com/office/word/2010/wordprocessingInk" xmlns:wne="http://schemas.microsoft.com/office/word/2006/wordml" xmlns:wps="http://schemas.microsoft.com/office/word/2010/wordprocessingShape" mc:Ignorable="w14 wp14">
-  <w:tbl>
-    <w:tblPr>
-      <w:tblW w:w="0" w:type="auto"/>
-      <w:tblLook w:val="0000" w:firstRow="0" w:lastRow="0" w:firstColumn="0" w:lastColumn="0" w:noHBand="0" w:noVBand="0"/>
-    </w:tblPr>
-    <w:tblGrid>
-      <w:gridCol w:w="3227"/>
-      <w:gridCol w:w="8365"/>
-    </w:tblGrid>
-    <w:tr>
-      <w:trPr>
-        <w:trHeight w:val="67"/>
-      </w:trPr>
-      <w:tc>
-        <w:tcPr>
-          <w:tcW w:w="11592" w:type="dxa"/>
-          <w:gridSpan w:val="2"/>
-          <w:vAlign w:val="bottom"/>
-        </w:tcPr>
-        <w:p>
-          <w:pPr>
-            <w:tabs>
-              <w:tab w:val="left" w:pos="2418"/>
-              <w:tab w:val="left" w:pos="2730"/>
-              <w:tab w:val="left" w:pos="3276"/>
-              <w:tab w:val="left" w:pos="5460"/>
-              <w:tab w:val="left" w:pos="6162"/>
-              <w:tab w:val="right" w:pos="8658"/>
-              <w:tab w:val="right" w:pos="10062"/>
-              <w:tab w:val="right" w:pos="11232"/>
-            </w:tabs>
-            <w:rPr>
-              <w:rFonts w:ascii="Courier New" w:hAnsi="Courier New"/>
-              <w:b/>
-              <w:sz w:val="22"/>
-            </w:rPr>
-          </w:pPr>
-          <w:r>
-            <w:rPr>
-              <w:rFonts w:ascii="Courier New" w:hAnsi="Courier New"/>
-              <w:b/>
-              <w:noProof/>
-              <w:sz w:val="22"/>
-            </w:rPr>
-            <w:t>471683186</w:t>
-          </w:r>
-          <w:r>
-            <w:rPr>
-              <w:rFonts w:ascii="Courier New" w:hAnsi="Courier New"/>
-              <w:b/>
-              <w:sz w:val="22"/>
-            </w:rPr>
-            <w:tab/>
-          </w:r>
-          <w:r>
-            <w:rPr>
-              <w:rFonts w:ascii="Courier New" w:hAnsi="Courier New"/>
-              <w:b/>
-              <w:sz w:val="22"/>
-            </w:rPr>
-            <w:tab/>
-          </w:r>
-          <w:r>
-            <w:rPr>
-              <w:rFonts w:ascii="Courier New" w:hAnsi="Courier New"/>
-              <w:b/>
-              <w:noProof/>
-              <w:sz w:val="22"/>
-            </w:rPr>
-            <w:t>X</w:t>
-          </w:r>
-          <w:r>
-            <w:rPr>
-              <w:rFonts w:ascii="Courier New" w:hAnsi="Courier New"/>
-              <w:b/>
-              <w:sz w:val="22"/>
-            </w:rPr>
-            <w:tab/>
-          </w:r>
-          <w:r>
-            <w:rPr>
-              <w:rFonts w:ascii="Courier New" w:hAnsi="Courier New"/>
-              <w:b/>
-              <w:sz w:val="22"/>
-            </w:rPr>
-            <w:tab/>
-          </w:r>
-          <w:r>
-            <w:rPr>
-              <w:rFonts w:ascii="Courier New" w:hAnsi="Courier New"/>
-              <w:b/>
-              <w:noProof/>
-              <w:sz w:val="22"/>
-            </w:rPr>
-            <w:t>X</w:t>
-          </w:r>
-          <w:r>
-            <w:rPr>
-              <w:rFonts w:ascii="Courier New" w:hAnsi="Courier New"/>
-              <w:b/>
-              <w:sz w:val="22"/>
-            </w:rPr>
-            <w:tab/>
-          </w:r>
-          <w:r>
-            <w:rPr>
-              <w:rFonts w:ascii="Courier New" w:hAnsi="Courier New"/>
-              <w:b/>
-              <w:sz w:val="22"/>
-            </w:rPr>
-            <w:tab/>
-          </w:r>
-          <w:r>
-            <w:rPr>
-              <w:rFonts w:ascii="Courier New" w:hAnsi="Courier New"/>
-              <w:b/>
-              <w:noProof/>
-              <w:sz w:val="22"/>
-            </w:rPr>
-            <w:t>{sum_</w:t>
-          </w:r>
-          <w:r>
-            <w:rPr>
-              <w:rFonts w:ascii="Courier New" w:hAnsi="Courier New"/>
-              <w:b/>
-              <w:noProof/>
-              <w:sz w:val="22"/>
-              <w:lang w:val="ru-RU"/>
-            </w:rPr>
-            <w:t>0</w:t>
-          </w:r>
-          <w:r>
-            <w:rPr>
-              <w:rFonts w:ascii="Courier New" w:hAnsi="Courier New"/>
-              <w:b/>
-              <w:noProof/>
-              <w:sz w:val="22"/>
-            </w:rPr>
-            <w:t>}</w:t>
-          </w:r>
-          <w:r>
-            <w:rPr>
-              <w:rFonts w:ascii="Courier New" w:hAnsi="Courier New"/>
-              <w:b/>
-              <w:noProof/>
-              <w:sz w:val="22"/>
-            </w:rPr>
-            <w:t>.00</w:t>
-          </w:r>
-          <w:r>
-            <w:rPr>
-              <w:rFonts w:ascii="Courier New" w:hAnsi="Courier New"/>
-              <w:b/>
-              <w:sz w:val="22"/>
-            </w:rPr>
-            <w:tab/>
-          </w:r>
-          <w:r>
-            <w:rPr>
-              <w:rFonts w:ascii="Courier New" w:hAnsi="Courier New"/>
-              <w:b/>
-              <w:noProof/>
-              <w:sz w:val="22"/>
-            </w:rPr>
-            <w:t>0.00</w:t>
-          </w:r>
-          <w:r>
-            <w:rPr>
-              <w:rFonts w:ascii="Courier New" w:hAnsi="Courier New"/>
-              <w:b/>
-              <w:sz w:val="22"/>
-            </w:rPr>
-            <w:tab/>
-          </w:r>
-          <w:r>
-            <w:rPr>
-              <w:rFonts w:ascii="Courier New" w:hAnsi="Courier New"/>
-              <w:b/>
-              <w:sz w:val="22"/>
-            </w:rPr>
-            <w:t>{sum_</w:t>
-          </w:r>
-          <w:r>
-            <w:rPr>
-              <w:rFonts w:ascii="Courier New" w:hAnsi="Courier New"/>
-              <w:b/>
-              <w:sz w:val="22"/>
-              <w:lang w:val="ru-RU"/>
-            </w:rPr>
-            <w:t>0</w:t>
-          </w:r>
-          <w:r>
-            <w:rPr>
-              <w:rFonts w:ascii="Courier New" w:hAnsi="Courier New"/>
-              <w:b/>
-              <w:sz w:val="22"/>
-            </w:rPr>
-            <w:t>}</w:t>
-          </w:r>
-          <w:r>
-            <w:rPr>
-              <w:rFonts w:ascii="Courier New" w:hAnsi="Courier New"/>
-              <w:b/>
-              <w:sz w:val="22"/>
-            </w:rPr>
-            <w:t>.00</w:t>
-          </w:r>
-        </w:p>
-      </w:tc>
-    </w:tr>
-    <w:tr>
-      <w:trPr>
-        <w:trHeight w:hRule="exact" w:val="183"/>
-      </w:trPr>
-      <w:tc>
-        <w:tcPr>
-          <w:tcW w:w="11592" w:type="dxa"/>
-          <w:gridSpan w:val="2"/>
-          <w:vAlign w:val="bottom"/>
-        </w:tcPr>
-        <w:p>
-          <w:pPr>
-            <w:tabs>
-              <w:tab w:val="left" w:pos="9438"/>
-            </w:tabs>
-            <w:rPr>
-              <w:rFonts w:ascii="Courier New" w:hAnsi="Courier New"/>
-              <w:b/>
-              <w:sz w:val="22"/>
-            </w:rPr>
-          </w:pPr>
-          <w:r>
-            <w:rPr>
-              <w:rFonts w:ascii="Courier New" w:hAnsi="Courier New"/>
-              <w:b/>
-              <w:sz w:val="22"/>
-            </w:rPr>
-            <w:tab/>
-          </w:r>
-          <w:r>
-            <w:rPr>
-              <w:rFonts w:ascii="Courier New" w:hAnsi="Courier New"/>
-              <w:b/>
-              <w:noProof/>
-              <w:sz w:val="22"/>
-            </w:rPr>
-            <w:t>9047013916</w:t>
-          </w:r>
-        </w:p>
-      </w:tc>
-    </w:tr>
-    <w:tr>
-      <w:trPr>
-        <w:trHeight w:hRule="exact" w:val="217"/>
-      </w:trPr>
-      <w:tc>
-        <w:tcPr>
-          <w:tcW w:w="11592" w:type="dxa"/>
-          <w:gridSpan w:val="2"/>
-          <w:vAlign w:val="bottom"/>
-        </w:tcPr>
-        <w:p>
-          <w:pPr>
-            <w:tabs>
-              <w:tab w:val="left" w:pos="3276"/>
-              <w:tab w:val="left" w:pos="7176"/>
-            </w:tabs>
-            <w:rPr>
-              <w:rFonts w:ascii="Courier New" w:hAnsi="Courier New"/>
-              <w:b/>
-              <w:sz w:val="22"/>
-            </w:rPr>
-          </w:pPr>
-          <w:r>
-            <w:rPr>
-              <w:rFonts w:ascii="Courier New" w:hAnsi="Courier New"/>
-              <w:b/>
-              <w:sz w:val="22"/>
-            </w:rPr>
-            <w:tab/>
-          </w:r>
-          <w:r>
-            <w:rPr>
-              <w:rFonts w:ascii="Courier New" w:hAnsi="Courier New"/>
-              <w:b/>
-              <w:noProof/>
-              <w:sz w:val="22"/>
-            </w:rPr>
-            <w:t>AMAZING SPINE CARE INC</w:t>
-          </w:r>
-          <w:r>
-            <w:rPr>
-              <w:rFonts w:ascii="Courier New" w:hAnsi="Courier New"/>
-              <w:b/>
-              <w:noProof/>
-              <w:sz w:val="22"/>
-            </w:rPr>
-            <w:tab/>
-            <w:t>AMAZING SPINE CARE INC</w:t>
-          </w:r>
-        </w:p>
-      </w:tc>
-    </w:tr>
-    <w:tr>
-      <w:trPr>
-        <w:trHeight w:hRule="exact" w:val="241"/>
-      </w:trPr>
-      <w:tc>
-        <w:tcPr>
-          <w:tcW w:w="3227" w:type="dxa"/>
-          <w:vMerge w:val="restart"/>
-          <w:vAlign w:val="center"/>
-        </w:tcPr>
-        <w:p>
-          <w:pPr>
-            <w:tabs>
-              <w:tab w:val="left" w:pos="3330"/>
-              <w:tab w:val="left" w:pos="7290"/>
-            </w:tabs>
-            <w:rPr>
-              <w:rFonts w:ascii="Courier New" w:hAnsi="Courier New"/>
-              <w:b/>
-              <w:sz w:val="22"/>
-            </w:rPr>
-          </w:pPr>
-          <w:r>
-            <w:rPr>
-              <w:rFonts w:ascii="Courier New" w:hAnsi="Courier New"/>
-              <w:b/>
-              <w:sz w:val="22"/>
-            </w:rPr>
-            <w:t>DR</w:t>
-          </w:r>
-          <w:proofErr w:type="gramStart"/>
-          <w:r>
-            <w:rPr>
-              <w:rFonts w:ascii="Courier New" w:hAnsi="Courier New"/>
-              <w:b/>
-              <w:sz w:val="22"/>
-            </w:rPr>
-            <w:t>.{</w:t>
-          </w:r>
-          <w:proofErr w:type="spellStart"/>
-          <w:proofErr w:type="gramEnd"/>
-          <w:r>
-            <w:rPr>
-              <w:rFonts w:ascii="Courier New" w:hAnsi="Courier New"/>
-              <w:b/>
-              <w:sz w:val="22"/>
-            </w:rPr>
-            <w:t>dN</w:t>
-          </w:r>
-          <w:proofErr w:type="spellEnd"/>
-          <w:r>
-            <w:rPr>
-              <w:rFonts w:ascii="Courier New" w:hAnsi="Courier New"/>
-              <w:b/>
-              <w:sz w:val="22"/>
-            </w:rPr>
-            <w:t>_</w:t>
-          </w:r>
-          <w:r>
-            <w:rPr>
-              <w:rFonts w:ascii="Courier New" w:hAnsi="Courier New"/>
-              <w:b/>
-              <w:sz w:val="22"/>
-              <w:lang w:val="ru-RU"/>
-            </w:rPr>
-            <w:t>0</w:t>
-          </w:r>
-          <w:r>
-            <w:rPr>
-              <w:rFonts w:ascii="Courier New" w:hAnsi="Courier New"/>
-              <w:b/>
-              <w:sz w:val="22"/>
-            </w:rPr>
-            <w:t>}, D.C.</w:t>
-          </w:r>
-        </w:p>
-        <w:p>
-          <w:pPr>
-            <w:tabs>
-              <w:tab w:val="left" w:pos="1716"/>
-              <w:tab w:val="left" w:pos="3330"/>
-              <w:tab w:val="left" w:pos="7290"/>
-              <w:tab w:val="left" w:pos="9360"/>
-            </w:tabs>
-            <w:rPr>
-              <w:rFonts w:ascii="Courier New" w:hAnsi="Courier New"/>
-              <w:b/>
-              <w:noProof/>
-              <w:sz w:val="22"/>
-            </w:rPr>
-          </w:pPr>
-          <w:r>
-            <w:rPr>
-              <w:rFonts w:ascii="Courier New" w:hAnsi="Courier New"/>
-              <w:b/>
-              <w:sz w:val="22"/>
-            </w:rPr>
-            <w:tab/>
-          </w:r>
-          <w:r>
-            <w:rPr>
-              <w:rFonts w:ascii="Courier New" w:hAnsi="Courier New"/>
-              <w:b/>
-              <w:noProof/>
-              <w:sz w:val="22"/>
-            </w:rPr>
-            <w:t>{</w:t>
-          </w:r>
-          <w:r>
-            <w:rPr>
-              <w:rFonts w:ascii="Courier New" w:hAnsi="Courier New"/>
-              <w:b/>
-              <w:noProof/>
-              <w:sz w:val="22"/>
-              <w:lang w:val="ru-RU"/>
-            </w:rPr>
-            <w:t>0</w:t>
-          </w:r>
-          <w:r>
-            <w:rPr>
-              <w:rFonts w:ascii="Courier New" w:hAnsi="Courier New"/>
-              <w:b/>
-              <w:noProof/>
-              <w:sz w:val="22"/>
-            </w:rPr>
-            <w:t>}</w:t>
-          </w:r>
-        </w:p>
-        <w:p>
-          <w:pPr>
-            <w:tabs>
-              <w:tab w:val="left" w:pos="1716"/>
-              <w:tab w:val="left" w:pos="3330"/>
-              <w:tab w:val="left" w:pos="7290"/>
-              <w:tab w:val="left" w:pos="9360"/>
-            </w:tabs>
-            <w:rPr>
-              <w:rFonts w:ascii="Courier New" w:hAnsi="Courier New"/>
-              <w:b/>
-              <w:sz w:val="22"/>
-            </w:rPr>
-          </w:pPr>
-          <w:r>
-            <w:rPr>
-              <w:rFonts w:ascii="Courier New" w:hAnsi="Courier New"/>
-              <w:b/>
-              <w:noProof/>
-              <w:sz w:val="22"/>
-            </w:rPr>
-            <w:t>{sig_</w:t>
-          </w:r>
-          <w:r>
-            <w:rPr>
-              <w:rFonts w:ascii="Courier New" w:hAnsi="Courier New"/>
-              <w:b/>
-              <w:noProof/>
-              <w:sz w:val="22"/>
-              <w:lang w:val="ru-RU"/>
-            </w:rPr>
-            <w:t>0</w:t>
-          </w:r>
-          <w:r>
-            <w:rPr>
-              <w:rFonts w:ascii="Courier New" w:hAnsi="Courier New"/>
-              <w:b/>
-              <w:noProof/>
-              <w:sz w:val="22"/>
-            </w:rPr>
-            <w:t>}</w:t>
-          </w:r>
-        </w:p>
-      </w:tc>
-      <w:tc>
-        <w:tcPr>
-          <w:tcW w:w="8365" w:type="dxa"/>
-          <w:vAlign w:val="bottom"/>
-        </w:tcPr>
-        <w:p>
-          <w:pPr>
-            <w:tabs>
-              <w:tab w:val="left" w:pos="54"/>
-              <w:tab w:val="left" w:pos="3948"/>
-            </w:tabs>
-            <w:rPr>
-              <w:rFonts w:ascii="Courier New" w:hAnsi="Courier New"/>
-              <w:b/>
-              <w:sz w:val="22"/>
-            </w:rPr>
-          </w:pPr>
-          <w:r>
-            <w:rPr>
-              <w:rFonts w:ascii="Courier New" w:hAnsi="Courier New"/>
-              <w:b/>
-              <w:sz w:val="22"/>
-            </w:rPr>
-            <w:tab/>
-          </w:r>
-          <w:r>
-            <w:rPr>
-              <w:rFonts w:ascii="Courier New" w:hAnsi="Courier New"/>
-              <w:b/>
-              <w:sz w:val="22"/>
-            </w:rPr>
-            <w:t>{of_</w:t>
-          </w:r>
-          <w:r>
-            <w:rPr>
-              <w:rFonts w:ascii="Courier New" w:hAnsi="Courier New"/>
-              <w:b/>
-              <w:sz w:val="22"/>
-              <w:lang w:val="ru-RU"/>
-            </w:rPr>
-            <w:t>0</w:t>
-          </w:r>
-          <w:r>
-            <w:rPr>
-              <w:rFonts w:ascii="Courier New" w:hAnsi="Courier New"/>
-              <w:b/>
-              <w:sz w:val="22"/>
-            </w:rPr>
-            <w:t>_1}</w:t>
-          </w:r>
-          <w:r>
-            <w:rPr>
-              <w:rFonts w:ascii="Courier New" w:hAnsi="Courier New"/>
-              <w:b/>
-              <w:sz w:val="22"/>
-            </w:rPr>
-            <w:tab/>
-            <w:t>6320 ST AUGUSTINE RD #10</w:t>
-          </w:r>
-        </w:p>
-      </w:tc>
-    </w:tr>
-    <w:tr>
-      <w:trPr>
-        <w:trHeight w:hRule="exact" w:val="241"/>
-      </w:trPr>
-      <w:tc>
-        <w:tcPr>
-          <w:tcW w:w="3227" w:type="dxa"/>
-          <w:vMerge/>
-          <w:vAlign w:val="bottom"/>
-        </w:tcPr>
-        <w:p>
-          <w:pPr>
-            <w:tabs>
-              <w:tab w:val="left" w:pos="1800"/>
-              <w:tab w:val="left" w:pos="3330"/>
-              <w:tab w:val="left" w:pos="7290"/>
-              <w:tab w:val="left" w:pos="9360"/>
-            </w:tabs>
-            <w:rPr>
-              <w:rFonts w:ascii="Courier New" w:hAnsi="Courier New"/>
-              <w:b/>
-              <w:sz w:val="22"/>
-            </w:rPr>
-          </w:pPr>
-        </w:p>
-      </w:tc>
-      <w:tc>
-        <w:tcPr>
-          <w:tcW w:w="8365" w:type="dxa"/>
-          <w:vAlign w:val="bottom"/>
-        </w:tcPr>
-        <w:p>
-          <w:pPr>
-            <w:tabs>
-              <w:tab w:val="left" w:pos="54"/>
-              <w:tab w:val="left" w:pos="3948"/>
-            </w:tabs>
-            <w:rPr>
-              <w:rFonts w:ascii="Courier New" w:hAnsi="Courier New"/>
-              <w:b/>
-              <w:sz w:val="22"/>
-            </w:rPr>
-          </w:pPr>
-          <w:r>
-            <w:rPr>
-              <w:rFonts w:ascii="Courier New" w:hAnsi="Courier New"/>
-              <w:b/>
-              <w:sz w:val="22"/>
-            </w:rPr>
-            <w:tab/>
-          </w:r>
-          <w:r>
-            <w:rPr>
-              <w:rFonts w:ascii="Courier New" w:hAnsi="Courier New"/>
-              <w:b/>
-              <w:sz w:val="22"/>
-            </w:rPr>
-            <w:t>{of_</w:t>
-          </w:r>
-          <w:r>
-            <w:rPr>
-              <w:rFonts w:ascii="Courier New" w:hAnsi="Courier New"/>
-              <w:b/>
-              <w:sz w:val="22"/>
-              <w:lang w:val="ru-RU"/>
-            </w:rPr>
-            <w:t>0</w:t>
-          </w:r>
-          <w:r>
-            <w:rPr>
-              <w:rFonts w:ascii="Courier New" w:hAnsi="Courier New"/>
-              <w:b/>
-              <w:sz w:val="22"/>
-            </w:rPr>
-            <w:t>_2}</w:t>
-          </w:r>
-          <w:r>
-            <w:rPr>
-              <w:rFonts w:ascii="Courier New" w:hAnsi="Courier New"/>
-              <w:b/>
-              <w:sz w:val="22"/>
-            </w:rPr>
-            <w:tab/>
-            <w:t>JACKSONVILLE, FL 32217</w:t>
-          </w:r>
-        </w:p>
-      </w:tc>
-    </w:tr>
-    <w:tr>
-      <w:trPr>
-        <w:trHeight w:hRule="exact" w:val="317"/>
-      </w:trPr>
-      <w:tc>
-        <w:tcPr>
-          <w:tcW w:w="3227" w:type="dxa"/>
-          <w:vMerge/>
-          <w:vAlign w:val="bottom"/>
-        </w:tcPr>
-        <w:p>
-          <w:pPr>
-            <w:tabs>
-              <w:tab w:val="left" w:pos="1800"/>
-              <w:tab w:val="left" w:pos="3330"/>
-              <w:tab w:val="left" w:pos="7290"/>
-              <w:tab w:val="left" w:pos="9360"/>
-            </w:tabs>
-            <w:rPr>
-              <w:rFonts w:ascii="Courier New" w:hAnsi="Courier New"/>
-              <w:b/>
-            </w:rPr>
-          </w:pPr>
-        </w:p>
-      </w:tc>
-      <w:tc>
-        <w:tcPr>
-          <w:tcW w:w="8365" w:type="dxa"/>
-          <w:vAlign w:val="bottom"/>
-        </w:tcPr>
-        <w:p>
-          <w:pPr>
-            <w:tabs>
-              <w:tab w:val="left" w:pos="54"/>
-              <w:tab w:val="left" w:pos="1692"/>
-              <w:tab w:val="left" w:pos="3948"/>
-              <w:tab w:val="left" w:pos="5586"/>
-            </w:tabs>
-            <w:rPr>
-              <w:rFonts w:ascii="Courier New" w:hAnsi="Courier New"/>
-              <w:b/>
-            </w:rPr>
-          </w:pPr>
-          <w:r>
-            <w:rPr>
-              <w:rFonts w:ascii="Courier New" w:hAnsi="Courier New"/>
-              <w:b/>
-              <w:sz w:val="22"/>
-            </w:rPr>
-            <w:tab/>
-          </w:r>
-          <w:r>
-            <w:rPr>
-              <w:rFonts w:ascii="Courier New" w:hAnsi="Courier New"/>
-              <w:b/>
-              <w:noProof/>
-              <w:sz w:val="22"/>
-            </w:rPr>
-            <w:t>1235539313</w:t>
-          </w:r>
-          <w:r>
-            <w:rPr>
-              <w:rFonts w:ascii="Courier New" w:hAnsi="Courier New"/>
-              <w:b/>
-              <w:noProof/>
-              <w:sz w:val="22"/>
-            </w:rPr>
-            <w:tab/>
-          </w:r>
-          <w:r>
-            <w:rPr>
-              <w:rFonts w:ascii="Courier New" w:hAnsi="Courier New"/>
-              <w:b/>
-              <w:noProof/>
-              <w:sz w:val="22"/>
-            </w:rPr>
-            <w:tab/>
-            <w:t>1235539313</w:t>
-          </w:r>
-          <w:r>
-            <w:rPr>
-              <w:rFonts w:ascii="Courier New" w:hAnsi="Courier New"/>
-              <w:b/>
-              <w:sz w:val="22"/>
-            </w:rPr>
-            <w:tab/>
-          </w:r>
-        </w:p>
-      </w:tc>
-    </w:tr>
-  </w:tbl>
   <w:p>
     <w:pPr>
       <w:pStyle w:val="a4"/>
@@ -4098,7 +4150,7 @@
 </file>
 
 <file path=customXml/itemProps1.xml><?xml version="1.0" encoding="utf-8"?>
-<ds:datastoreItem xmlns:ds="http://schemas.openxmlformats.org/officeDocument/2006/customXml" ds:itemID="{7ACB0BC0-257B-49E3-9413-4CC228554E8A}">
+<ds:datastoreItem xmlns:ds="http://schemas.openxmlformats.org/officeDocument/2006/customXml" ds:itemID="{5BD41316-AA66-4074-85E7-704B62C19424}">
   <ds:schemaRefs>
     <ds:schemaRef ds:uri="http://schemas.openxmlformats.org/officeDocument/2006/bibliography"/>
   </ds:schemaRefs>

</xml_diff>